<commit_message>
Založení projektu pomocí MVC šablony s možností Identity Individual User Accounts
</commit_message>
<xml_diff>
--- a/docs/Kapitola 5. - Principy MVC architektury - kopie.docx
+++ b/docs/Kapitola 5. - Principy MVC architektury - kopie.docx
@@ -291,8 +291,10 @@
         <w:rPr>
           <w:rFonts w:asciiTheme="majorHAnsi" w:hAnsiTheme="majorHAnsi" w:cstheme="majorHAnsi"/>
         </w:rPr>
-        <w:t xml:space="preserve">provede nutné operace, získá data a naplní jimi model. Model pak dále předá uživatelskému rozhraní, čímž vznikne vykonstruovaná stránka, která se vrátí uživatelovi. </w:t>
-      </w:r>
+        <w:t>provede nutné operace, získá data a naplní jimi model. Model pak dále předá uživatelskému rozhraní, čímž vznikne vykonstruovaná stránka, která se vrátí uživatelovi.</w:t>
+      </w:r>
+      <w:bookmarkStart w:id="0" w:name="_GoBack"/>
+      <w:bookmarkEnd w:id="0"/>
     </w:p>
     <w:p>
       <w:pPr>
@@ -377,13 +379,22 @@
         <w:rPr>
           <w:rFonts w:asciiTheme="majorHAnsi" w:hAnsiTheme="majorHAnsi" w:cstheme="majorHAnsi"/>
         </w:rPr>
-        <w:t xml:space="preserve"> více přehlednému, a hlavně snadněji udržitelnému kódu. Při implementaci MVC by se ale však mělo myslet na to, že prezenční vrstva by měla obsahovat co nejméně logiky. V praxi to znamená, že každá rozsáhlejší aplikace by měla být rozdělena do více vrstev (projektů), které poté bude řadič využívat pro získání dat.</w:t>
+        <w:t xml:space="preserve"> více přehlednému, a hlavně snadněji udržitelnému kódu. Při implementaci MVC by se ale však mělo myslet na to, že prezenční vrstva by měla obsahovat co nejméně logiky. V praxi to znamená, že každá rozsáhlejší aplikace by měla být rozdělena do více vrstev (projektů), které poté bude řadič využívat pro získání dat</w:t>
+      </w:r>
+      <w:r>
+        <w:rPr>
+          <w:rFonts w:asciiTheme="majorHAnsi" w:hAnsiTheme="majorHAnsi" w:cstheme="majorHAnsi"/>
+        </w:rPr>
+        <w:t xml:space="preserve"> (např. samostatný projekt s databází)</w:t>
+      </w:r>
+      <w:r>
+        <w:rPr>
+          <w:rFonts w:asciiTheme="majorHAnsi" w:hAnsiTheme="majorHAnsi" w:cstheme="majorHAnsi"/>
+        </w:rPr>
+        <w:t>.</w:t>
       </w:r>
     </w:p>
-    <w:p>
-      <w:bookmarkStart w:id="0" w:name="_GoBack"/>
-      <w:bookmarkEnd w:id="0"/>
-    </w:p>
+    <w:p/>
     <w:sectPr>
       <w:pgSz w:w="11906" w:h="16838"/>
       <w:pgMar w:top="1417" w:right="1417" w:bottom="1417" w:left="1417" w:header="708" w:footer="708" w:gutter="0"/>
@@ -2281,7 +2292,7 @@
 </file>
 
 <file path=customXml/itemProps1.xml><?xml version="1.0" encoding="utf-8"?>
-<ds:datastoreItem xmlns:ds="http://schemas.openxmlformats.org/officeDocument/2006/customXml" ds:itemID="{90C2C074-574A-48A1-846C-84598D7DBCAD}">
+<ds:datastoreItem xmlns:ds="http://schemas.openxmlformats.org/officeDocument/2006/customXml" ds:itemID="{92A7616F-6E55-46AF-A37D-24A17E4CE4F7}">
   <ds:schemaRefs>
     <ds:schemaRef ds:uri="http://schemas.openxmlformats.org/officeDocument/2006/bibliography"/>
   </ds:schemaRefs>

</xml_diff>